<commit_message>
add version of intro fig 4 (japan three measures) for USA too
</commit_message>
<xml_diff>
--- a/manuscript/A_rising_tide_raises_all_ships_12.8.20_pm (1).docx
+++ b/manuscript/A_rising_tide_raises_all_ships_12.8.20_pm (1).docx
@@ -198,7 +198,57 @@
         <w:rPr>
           <w:lang w:eastAsia="en-GB"/>
         </w:rPr>
-        <w:t>Life expectancy at birth is a measure of population health. Lifespan variation is a complementary measure, which should decrease as life expectancy increases. Recent years have seen the USA and the UK see falls and stalls in life expectancy at birth</w:t>
+        <w:t xml:space="preserve">Life expectancy at birth is a measure of population health. Lifespan variation is a complementary measure, which </w:t>
+      </w:r>
+      <w:del w:id="0" w:author="MINTON, Jon (NHS HEALTH SCOTLAND)" w:date="2020-08-23T15:06:00Z">
+        <w:r>
+          <w:rPr>
+            <w:lang w:eastAsia="en-GB"/>
+          </w:rPr>
+          <w:delText xml:space="preserve">should </w:delText>
+        </w:r>
+      </w:del>
+      <w:ins w:id="1" w:author="MINTON, Jon (NHS HEALTH SCOTLAND)" w:date="2020-08-23T15:06:00Z">
+        <w:r>
+          <w:rPr>
+            <w:lang w:eastAsia="en-GB"/>
+          </w:rPr>
+          <w:t xml:space="preserve">usually </w:t>
+        </w:r>
+      </w:ins>
+      <w:r>
+        <w:rPr>
+          <w:lang w:eastAsia="en-GB"/>
+        </w:rPr>
+        <w:t>decrease</w:t>
+      </w:r>
+      <w:ins w:id="2" w:author="MINTON, Jon (NHS HEALTH SCOTLAND)" w:date="2020-08-23T15:06:00Z">
+        <w:r>
+          <w:rPr>
+            <w:lang w:eastAsia="en-GB"/>
+          </w:rPr>
+          <w:t>s</w:t>
+        </w:r>
+      </w:ins>
+      <w:r>
+        <w:rPr>
+          <w:lang w:eastAsia="en-GB"/>
+        </w:rPr>
+        <w:t xml:space="preserve"> as life expectancy increases</w:t>
+      </w:r>
+      <w:ins w:id="3" w:author="MINTON, Jon (NHS HEALTH SCOTLAND)" w:date="2020-08-23T15:07:00Z">
+        <w:r>
+          <w:rPr>
+            <w:lang w:eastAsia="en-GB"/>
+          </w:rPr>
+          <w:t xml:space="preserve"> except in wars</w:t>
+        </w:r>
+      </w:ins>
+      <w:r>
+        <w:rPr>
+          <w:lang w:eastAsia="en-GB"/>
+        </w:rPr>
+        <w:t>. Recent years have seen the USA and the UK see falls and stalls in life expectancy at birth</w:t>
       </w:r>
       <w:r>
         <w:rPr>
@@ -385,11 +435,40 @@
       <w:r>
         <w:t xml:space="preserve"> </w:t>
       </w:r>
+      <w:commentRangeStart w:id="4"/>
       <w:r>
         <w:t xml:space="preserve">The impact of the COVID-19 pandemic is not yet known. </w:t>
       </w:r>
-      <w:r>
-        <w:t>However, there have been more cases where life expectancy improvements have slowed or stalled</w:t>
+      <w:commentRangeEnd w:id="4"/>
+      <w:r>
+        <w:rPr>
+          <w:rStyle w:val="CommentReference"/>
+        </w:rPr>
+        <w:commentReference w:id="4"/>
+      </w:r>
+      <w:r>
+        <w:t xml:space="preserve">However, there have been more cases where </w:t>
+      </w:r>
+      <w:ins w:id="5" w:author="MINTON, Jon (NHS HEALTH SCOTLAND)" w:date="2020-08-23T15:15:00Z">
+        <w:r>
+          <w:t xml:space="preserve">improvements in </w:t>
+        </w:r>
+      </w:ins>
+      <w:r>
+        <w:t xml:space="preserve">life expectancy </w:t>
+      </w:r>
+      <w:del w:id="6" w:author="MINTON, Jon (NHS HEALTH SCOTLAND)" w:date="2020-08-23T15:15:00Z">
+        <w:r>
+          <w:delText xml:space="preserve">improvements </w:delText>
+        </w:r>
+      </w:del>
+      <w:ins w:id="7" w:author="MINTON, Jon (NHS HEALTH SCOTLAND)" w:date="2020-08-23T15:15:00Z">
+        <w:r>
+          <w:t xml:space="preserve">at birth </w:t>
+        </w:r>
+      </w:ins>
+      <w:r>
+        <w:t>have slowed or stalled</w:t>
       </w:r>
       <w:r>
         <w:t>. When examined in detail, this often reflects</w:t>
@@ -1412,7 +1491,11 @@
         <w:t xml:space="preserve"> sex- and age-specific mortality rates from the Human Mortality Database (HMD)</w:t>
       </w:r>
       <w:r>
-        <w:t xml:space="preserve"> from 1975 until the latest available year (201</w:t>
+        <w:t xml:space="preserve"> from 1975 until the latest available year </w:t>
+      </w:r>
+      <w:commentRangeStart w:id="8"/>
+      <w:r>
+        <w:t>(201</w:t>
       </w:r>
       <w:r>
         <w:t>7</w:t>
@@ -1421,7 +1504,17 @@
         <w:t>?)</w:t>
       </w:r>
       <w:r>
-        <w:t xml:space="preserve"> for the following countries: the USA, Japan, the UK, France, and Canada. </w:t>
+        <w:t xml:space="preserve"> </w:t>
+      </w:r>
+      <w:commentRangeEnd w:id="8"/>
+      <w:r>
+        <w:rPr>
+          <w:rStyle w:val="CommentReference"/>
+        </w:rPr>
+        <w:commentReference w:id="8"/>
+      </w:r>
+      <w:r>
+        <w:t>for the following countries: the USA, Japan, the UK, France, and Canada. </w:t>
       </w:r>
       <w:r>
         <w:t xml:space="preserve">Ethical approval </w:t>
@@ -1501,6 +1594,7 @@
       <w:r>
         <w:t xml:space="preserve"> </w:t>
       </w:r>
+      <w:commentRangeStart w:id="9"/>
       <w:r>
         <w:rPr>
           <w:lang w:eastAsia="en-GB"/>
@@ -1530,6 +1624,13 @@
           <w:lang w:eastAsia="en-GB"/>
         </w:rPr>
         <w:t>]</w:t>
+      </w:r>
+      <w:commentRangeEnd w:id="9"/>
+      <w:r>
+        <w:rPr>
+          <w:rStyle w:val="CommentReference"/>
+        </w:rPr>
+        <w:commentReference w:id="9"/>
       </w:r>
     </w:p>
     <w:p>
@@ -1638,7 +1739,15 @@
         <w:t xml:space="preserve">Figure 1 shows </w:t>
       </w:r>
       <w:r>
-        <w:t xml:space="preserve">trends in life expectancy at birth in each country from 1975 to 2017. Japan </w:t>
+        <w:t xml:space="preserve">trends in life expectancy at birth in each country from 1975 to </w:t>
+      </w:r>
+      <w:ins w:id="10" w:author="MINTON, Jon (NHS HEALTH SCOTLAND)" w:date="2020-08-23T15:23:00Z">
+        <w:r>
+          <w:t xml:space="preserve">at least </w:t>
+        </w:r>
+      </w:ins>
+      <w:r>
+        <w:t xml:space="preserve">2017. Japan </w:t>
       </w:r>
       <w:r>
         <w:t>has</w:t>
@@ -1772,12 +1881,19 @@
         <w:rPr>
           <w:lang w:val="en"/>
         </w:rPr>
-        <w:t xml:space="preserve">. Canada </w:t>
+        <w:t xml:space="preserve">. </w:t>
       </w:r>
       <w:r>
         <w:rPr>
           <w:lang w:val="en"/>
         </w:rPr>
+        <w:lastRenderedPageBreak/>
+        <w:t xml:space="preserve">Canada </w:t>
+      </w:r>
+      <w:r>
+        <w:rPr>
+          <w:lang w:val="en"/>
+        </w:rPr>
         <w:t>show</w:t>
       </w:r>
       <w:r>
@@ -1790,14 +1906,7 @@
         <w:rPr>
           <w:lang w:val="en"/>
         </w:rPr>
-        <w:t xml:space="preserve"> </w:t>
-      </w:r>
-      <w:r>
-        <w:rPr>
-          <w:lang w:val="en"/>
-        </w:rPr>
-        <w:lastRenderedPageBreak/>
-        <w:t>steady progression for both males and females</w:t>
+        <w:t xml:space="preserve"> steady progression for both males and females</w:t>
       </w:r>
       <w:r>
         <w:rPr>
@@ -1846,7 +1955,7 @@
                     <pic:cNvPicPr/>
                   </pic:nvPicPr>
                   <pic:blipFill>
-                    <a:blip r:embed="rId8" cstate="print">
+                    <a:blip r:embed="rId12" cstate="print">
                       <a:extLst>
                         <a:ext uri="{28A0092B-C50C-407E-A947-70E740481C1C}">
                           <a14:useLocalDpi xmlns:a14="http://schemas.microsoft.com/office/drawing/2010/main" val="0"/>
@@ -1880,27 +1989,14 @@
       <w:r>
         <w:t xml:space="preserve">Figure </w:t>
       </w:r>
-      <w:r>
-        <w:fldChar w:fldCharType="begin"/>
-      </w:r>
-      <w:r>
-        <w:instrText xml:space="preserve"> SEQ Figure \* ARABIC </w:instrText>
-      </w:r>
-      <w:r>
-        <w:fldChar w:fldCharType="separate"/>
-      </w:r>
-      <w:r>
-        <w:rPr>
-          <w:noProof/>
-        </w:rPr>
-        <w:t>1</w:t>
-      </w:r>
-      <w:r>
-        <w:rPr>
-          <w:noProof/>
-        </w:rPr>
-        <w:fldChar w:fldCharType="end"/>
-      </w:r>
+      <w:fldSimple w:instr=" SEQ Figure \* ARABIC ">
+        <w:r>
+          <w:rPr>
+            <w:noProof/>
+          </w:rPr>
+          <w:t>1</w:t>
+        </w:r>
+      </w:fldSimple>
       <w:r>
         <w:t>: Life expectancy at birth from 1975-2017 for females and males</w:t>
       </w:r>
@@ -1966,7 +2062,7 @@
                     <pic:cNvPicPr/>
                   </pic:nvPicPr>
                   <pic:blipFill>
-                    <a:blip r:embed="rId9" cstate="print">
+                    <a:blip r:embed="rId13" cstate="print">
                       <a:extLst>
                         <a:ext uri="{28A0092B-C50C-407E-A947-70E740481C1C}">
                           <a14:useLocalDpi xmlns:a14="http://schemas.microsoft.com/office/drawing/2010/main" val="0"/>
@@ -1997,32 +2093,30 @@
       <w:pPr>
         <w:pStyle w:val="Caption"/>
       </w:pPr>
+      <w:commentRangeStart w:id="11"/>
       <w:r>
         <w:t xml:space="preserve">Figure </w:t>
       </w:r>
-      <w:r>
-        <w:fldChar w:fldCharType="begin"/>
-      </w:r>
-      <w:r>
-        <w:instrText xml:space="preserve"> SEQ Figure \* ARABIC </w:instrText>
-      </w:r>
-      <w:r>
-        <w:fldChar w:fldCharType="separate"/>
-      </w:r>
-      <w:r>
-        <w:rPr>
-          <w:noProof/>
-        </w:rPr>
-        <w:t>2</w:t>
-      </w:r>
-      <w:r>
-        <w:rPr>
-          <w:noProof/>
-        </w:rPr>
-        <w:fldChar w:fldCharType="end"/>
-      </w:r>
+      <w:fldSimple w:instr=" SEQ Figure \* ARABIC ">
+        <w:r>
+          <w:rPr>
+            <w:noProof/>
+          </w:rPr>
+          <w:t>2</w:t>
+        </w:r>
+      </w:fldSimple>
       <w:r>
         <w:t>: Life disparity for females and males, 1975-2017</w:t>
+      </w:r>
+      <w:commentRangeEnd w:id="11"/>
+      <w:r>
+        <w:rPr>
+          <w:rStyle w:val="CommentReference"/>
+          <w:i w:val="0"/>
+          <w:iCs w:val="0"/>
+          <w:color w:val="auto"/>
+        </w:rPr>
+        <w:commentReference w:id="11"/>
       </w:r>
     </w:p>
     <w:p/>
@@ -2051,7 +2145,7 @@
                     <pic:cNvPicPr/>
                   </pic:nvPicPr>
                   <pic:blipFill>
-                    <a:blip r:embed="rId10" cstate="print">
+                    <a:blip r:embed="rId14" cstate="print">
                       <a:extLst>
                         <a:ext uri="{28A0092B-C50C-407E-A947-70E740481C1C}">
                           <a14:useLocalDpi xmlns:a14="http://schemas.microsoft.com/office/drawing/2010/main" val="0"/>
@@ -2082,42 +2176,40 @@
       <w:pPr>
         <w:pStyle w:val="Caption"/>
       </w:pPr>
+      <w:commentRangeStart w:id="12"/>
       <w:r>
         <w:t xml:space="preserve">Figure </w:t>
       </w:r>
-      <w:r>
-        <w:fldChar w:fldCharType="begin"/>
-      </w:r>
-      <w:r>
-        <w:instrText xml:space="preserve"> SEQ Figure \* ARABIC </w:instrText>
-      </w:r>
-      <w:r>
-        <w:fldChar w:fldCharType="separate"/>
-      </w:r>
-      <w:r>
-        <w:rPr>
-          <w:noProof/>
-        </w:rPr>
+      <w:fldSimple w:instr=" SEQ Figure \* ARABIC ">
+        <w:r>
+          <w:rPr>
+            <w:noProof/>
+          </w:rPr>
+          <w:t>3</w:t>
+        </w:r>
+      </w:fldSimple>
+      <w:r>
+        <w:t>: Life disparity for females and males 2010 to 2017</w:t>
+      </w:r>
+      <w:commentRangeEnd w:id="12"/>
+      <w:r>
+        <w:rPr>
+          <w:rStyle w:val="CommentReference"/>
+          <w:i w:val="0"/>
+          <w:iCs w:val="0"/>
+          <w:color w:val="auto"/>
+        </w:rPr>
+        <w:commentReference w:id="12"/>
+      </w:r>
+    </w:p>
+    <w:p>
+      <w:r>
+        <w:t xml:space="preserve">Figure </w:t>
+      </w:r>
+      <w:r>
         <w:t>3</w:t>
       </w:r>
       <w:r>
-        <w:rPr>
-          <w:noProof/>
-        </w:rPr>
-        <w:fldChar w:fldCharType="end"/>
-      </w:r>
-      <w:r>
-        <w:t>: Life disparity for females and males 2010 to 2017</w:t>
-      </w:r>
-    </w:p>
-    <w:p>
-      <w:r>
-        <w:t xml:space="preserve">Figure </w:t>
-      </w:r>
-      <w:r>
-        <w:t>3</w:t>
-      </w:r>
-      <w:r>
         <w:t xml:space="preserve"> </w:t>
       </w:r>
       <w:r>
@@ -2147,8 +2239,19 @@
       <w:r>
         <w:t xml:space="preserve">To investigate this, next we examine the relationship of mortality improvement rates, to understand at what age groups these changes are occurring. In a </w:t>
       </w:r>
-      <w:r>
-        <w:t xml:space="preserve">HIC, </w:t>
+      <w:commentRangeStart w:id="13"/>
+      <w:r>
+        <w:t>HIC</w:t>
+      </w:r>
+      <w:commentRangeEnd w:id="13"/>
+      <w:r>
+        <w:rPr>
+          <w:rStyle w:val="CommentReference"/>
+        </w:rPr>
+        <w:commentReference w:id="13"/>
+      </w:r>
+      <w:r>
+        <w:t xml:space="preserve">, </w:t>
       </w:r>
       <w:r>
         <w:t xml:space="preserve">mortality improvements should improve in ‘lock step’, displaying high linearity, </w:t>
@@ -2263,7 +2366,7 @@
                     <pic:cNvPicPr/>
                   </pic:nvPicPr>
                   <pic:blipFill>
-                    <a:blip r:embed="rId11" cstate="print">
+                    <a:blip r:embed="rId15" cstate="print">
                       <a:extLst>
                         <a:ext uri="{28A0092B-C50C-407E-A947-70E740481C1C}">
                           <a14:useLocalDpi xmlns:a14="http://schemas.microsoft.com/office/drawing/2010/main" val="0"/>
@@ -2297,27 +2400,14 @@
       <w:r>
         <w:t xml:space="preserve">Figure </w:t>
       </w:r>
-      <w:r>
-        <w:fldChar w:fldCharType="begin"/>
-      </w:r>
-      <w:r>
-        <w:instrText xml:space="preserve"> SEQ Figure \* ARABIC </w:instrText>
-      </w:r>
-      <w:r>
-        <w:fldChar w:fldCharType="separate"/>
-      </w:r>
-      <w:r>
-        <w:rPr>
-          <w:noProof/>
-        </w:rPr>
-        <w:t>4</w:t>
-      </w:r>
-      <w:r>
-        <w:rPr>
-          <w:noProof/>
-        </w:rPr>
-        <w:fldChar w:fldCharType="end"/>
-      </w:r>
+      <w:fldSimple w:instr=" SEQ Figure \* ARABIC ">
+        <w:r>
+          <w:rPr>
+            <w:noProof/>
+          </w:rPr>
+          <w:t>4</w:t>
+        </w:r>
+      </w:fldSimple>
       <w:r>
         <w:t>: Changing mortality hazard and lifespan disparity contributions in Japan, 1947, 1975 and 2017</w:t>
       </w:r>
@@ -2445,7 +2535,7 @@
                     <pic:cNvPicPr/>
                   </pic:nvPicPr>
                   <pic:blipFill>
-                    <a:blip r:embed="rId12" cstate="print">
+                    <a:blip r:embed="rId16" cstate="print">
                       <a:extLst>
                         <a:ext uri="{28A0092B-C50C-407E-A947-70E740481C1C}">
                           <a14:useLocalDpi xmlns:a14="http://schemas.microsoft.com/office/drawing/2010/main" val="0"/>
@@ -2479,27 +2569,14 @@
       <w:r>
         <w:t xml:space="preserve">Figure </w:t>
       </w:r>
-      <w:r>
-        <w:fldChar w:fldCharType="begin"/>
-      </w:r>
-      <w:r>
-        <w:instrText xml:space="preserve"> SEQ Figure \* ARABIC </w:instrText>
-      </w:r>
-      <w:r>
-        <w:fldChar w:fldCharType="separate"/>
-      </w:r>
-      <w:r>
-        <w:rPr>
-          <w:noProof/>
-        </w:rPr>
-        <w:t>5</w:t>
-      </w:r>
-      <w:r>
-        <w:rPr>
-          <w:noProof/>
-        </w:rPr>
-        <w:fldChar w:fldCharType="end"/>
-      </w:r>
+      <w:fldSimple w:instr=" SEQ Figure \* ARABIC ">
+        <w:r>
+          <w:rPr>
+            <w:noProof/>
+          </w:rPr>
+          <w:t>5</w:t>
+        </w:r>
+      </w:fldSimple>
       <w:r>
         <w:t>: Linearity in log mortality improvement rates, males and females, 1975 to 2017</w:t>
       </w:r>
@@ -2579,7 +2656,7 @@
                     <pic:cNvPicPr/>
                   </pic:nvPicPr>
                   <pic:blipFill>
-                    <a:blip r:embed="rId13" cstate="print">
+                    <a:blip r:embed="rId17" cstate="print">
                       <a:extLst>
                         <a:ext uri="{28A0092B-C50C-407E-A947-70E740481C1C}">
                           <a14:useLocalDpi xmlns:a14="http://schemas.microsoft.com/office/drawing/2010/main" val="0"/>
@@ -2613,27 +2690,14 @@
       <w:r>
         <w:t xml:space="preserve">Figure </w:t>
       </w:r>
-      <w:r>
-        <w:fldChar w:fldCharType="begin"/>
-      </w:r>
-      <w:r>
-        <w:instrText xml:space="preserve"> SEQ Figure \* ARABIC </w:instrText>
-      </w:r>
-      <w:r>
-        <w:fldChar w:fldCharType="separate"/>
-      </w:r>
-      <w:r>
-        <w:rPr>
-          <w:noProof/>
-        </w:rPr>
-        <w:t>6</w:t>
-      </w:r>
-      <w:r>
-        <w:rPr>
-          <w:noProof/>
-        </w:rPr>
-        <w:fldChar w:fldCharType="end"/>
-      </w:r>
+      <w:fldSimple w:instr=" SEQ Figure \* ARABIC ">
+        <w:r>
+          <w:rPr>
+            <w:noProof/>
+          </w:rPr>
+          <w:t>6</w:t>
+        </w:r>
+      </w:fldSimple>
       <w:r>
         <w:t>: Probability of dying in the next 12 months by age in years, 1975-2017</w:t>
       </w:r>
@@ -2894,6 +2958,11 @@
         <w:rPr>
           <w:lang w:eastAsia="en-GB"/>
         </w:rPr>
+      </w:r>
+      <w:r>
+        <w:rPr>
+          <w:lang w:eastAsia="en-GB"/>
+        </w:rPr>
         <w:fldChar w:fldCharType="separate"/>
       </w:r>
       <w:r>
@@ -2956,7 +3025,29 @@
         <w:rPr>
           <w:lang w:eastAsia="en-GB"/>
         </w:rPr>
-        <w:t xml:space="preserve"> These findings highlight how monitoring trends in life expectancy at birth as a single summary measure of population health can conceal underlying worsening health outcomes.</w:t>
+        <w:t xml:space="preserve"> These findings highlight how monitoring trends in life expectancy at birth as a single summary measure of population health can conceal underlying worsening health outcomes</w:t>
+      </w:r>
+      <w:ins w:id="14" w:author="MINTON, Jon (NHS HEALTH SCOTLAND)" w:date="2020-08-23T15:29:00Z">
+        <w:r>
+          <w:rPr>
+            <w:lang w:eastAsia="en-GB"/>
+          </w:rPr>
+          <w:t xml:space="preserve"> at </w:t>
+        </w:r>
+        <w:proofErr w:type="gramStart"/>
+        <w:r>
+          <w:rPr>
+            <w:lang w:eastAsia="en-GB"/>
+          </w:rPr>
+          <w:t>particular ages</w:t>
+        </w:r>
+      </w:ins>
+      <w:proofErr w:type="gramEnd"/>
+      <w:r>
+        <w:rPr>
+          <w:lang w:eastAsia="en-GB"/>
+        </w:rPr>
+        <w:t>.</w:t>
       </w:r>
       <w:r>
         <w:rPr>
@@ -3062,7 +3153,6 @@
         <w:rPr>
           <w:lang w:eastAsia="en-GB"/>
         </w:rPr>
-        <w:lastRenderedPageBreak/>
         <w:t xml:space="preserve">In the USA, life expectancy </w:t>
       </w:r>
       <w:r>
@@ -3191,7 +3281,45 @@
         <w:rPr>
           <w:lang w:eastAsia="en-GB"/>
         </w:rPr>
-        <w:t>The methods used to calculate life disparity and probability of dying at 12 months replicate those of experts in the field, and were checked [Jon]…</w:t>
+        <w:t xml:space="preserve">The methods used to calculate life disparity and probability of dying at 12 months replicate those of experts in the field, and were checked </w:t>
+      </w:r>
+      <w:commentRangeStart w:id="15"/>
+      <w:ins w:id="16" w:author="MINTON, Jon (NHS HEALTH SCOTLAND)" w:date="2020-08-23T15:31:00Z">
+        <w:r>
+          <w:rPr>
+            <w:lang w:eastAsia="en-GB"/>
+          </w:rPr>
+          <w:t>against code supplied by one of the pioneers in using these methods</w:t>
+        </w:r>
+      </w:ins>
+      <w:del w:id="17" w:author="MINTON, Jon (NHS HEALTH SCOTLAND)" w:date="2020-08-23T15:31:00Z">
+        <w:r>
+          <w:rPr>
+            <w:lang w:eastAsia="en-GB"/>
+          </w:rPr>
+          <w:delText>[Jon</w:delText>
+        </w:r>
+      </w:del>
+      <w:del w:id="18" w:author="MINTON, Jon (NHS HEALTH SCOTLAND)" w:date="2020-08-23T15:32:00Z">
+        <w:r>
+          <w:rPr>
+            <w:lang w:eastAsia="en-GB"/>
+          </w:rPr>
+          <w:delText>]</w:delText>
+        </w:r>
+      </w:del>
+      <w:commentRangeEnd w:id="15"/>
+      <w:r>
+        <w:rPr>
+          <w:rStyle w:val="CommentReference"/>
+        </w:rPr>
+        <w:commentReference w:id="15"/>
+      </w:r>
+      <w:r>
+        <w:rPr>
+          <w:lang w:eastAsia="en-GB"/>
+        </w:rPr>
+        <w:t>…</w:t>
       </w:r>
       <w:r>
         <w:rPr>
@@ -3344,6 +3472,11 @@
         <w:rPr>
           <w:lang w:eastAsia="en-GB"/>
         </w:rPr>
+      </w:r>
+      <w:r>
+        <w:rPr>
+          <w:lang w:eastAsia="en-GB"/>
+        </w:rPr>
         <w:fldChar w:fldCharType="separate"/>
       </w:r>
       <w:r>
@@ -3537,7 +3670,14 @@
         <w:rPr>
           <w:lang w:eastAsia="en-GB"/>
         </w:rPr>
-        <w:t xml:space="preserve"> differences between the devolved nations. This has been shown to be important, for example in Scotland where intentional investment was made to reduce IMR,</w:t>
+        <w:t xml:space="preserve"> differences between the devolved nations. This has been shown to be important, for example in </w:t>
+      </w:r>
+      <w:r>
+        <w:rPr>
+          <w:lang w:eastAsia="en-GB"/>
+        </w:rPr>
+        <w:lastRenderedPageBreak/>
+        <w:t>Scotland where intentional investment was made to reduce IMR,</w:t>
       </w:r>
       <w:r>
         <w:rPr>
@@ -3586,7 +3726,6 @@
         <w:rPr>
           <w:lang w:eastAsia="en-GB"/>
         </w:rPr>
-        <w:lastRenderedPageBreak/>
         <w:t>Furthermore, t</w:t>
       </w:r>
       <w:r>
@@ -3916,7 +4055,7 @@
           <w:lang w:eastAsia="en-GB"/>
         </w:rPr>
       </w:pPr>
-      <w:hyperlink r:id="rId14" w:history="1">
+      <w:hyperlink r:id="rId18" w:history="1">
         <w:r>
           <w:rPr>
             <w:rStyle w:val="Hyperlink"/>
@@ -3955,6 +4094,7 @@
         <w:rPr>
           <w:lang w:eastAsia="en-GB"/>
         </w:rPr>
+        <w:lastRenderedPageBreak/>
         <w:t>Austerity</w:t>
       </w:r>
       <w:r>
@@ -3963,7 +4103,7 @@
         </w:rPr>
         <w:t xml:space="preserve">/widening inequalities </w:t>
       </w:r>
-      <w:hyperlink r:id="rId15" w:history="1">
+      <w:hyperlink r:id="rId19" w:history="1">
         <w:r>
           <w:rPr>
             <w:rStyle w:val="Hyperlink"/>
@@ -3999,7 +4139,6 @@
           <w:rFonts w:eastAsia="Times New Roman"/>
           <w:lang w:eastAsia="en-GB"/>
         </w:rPr>
-        <w:lastRenderedPageBreak/>
         <w:t>Future research and unanswered questions</w:t>
       </w:r>
     </w:p>
@@ -4400,9 +4539,10 @@
         <w:rPr>
           <w:noProof/>
         </w:rPr>
+        <w:lastRenderedPageBreak/>
         <w:t xml:space="preserve">8. Arias E. XJ. United States Life Tables, 2017 National Vital Statistics Reports2019 [updated 24 June 2019; cited 2019 1 November]. Available from: </w:t>
       </w:r>
-      <w:hyperlink r:id="rId16" w:history="1">
+      <w:hyperlink r:id="rId20" w:history="1">
         <w:r>
           <w:rPr>
             <w:rStyle w:val="Hyperlink"/>
@@ -4430,7 +4570,6 @@
         <w:rPr>
           <w:noProof/>
         </w:rPr>
-        <w:lastRenderedPageBreak/>
         <w:t xml:space="preserve">9. Case A, Deaton A. Rising morbidity and mortality in midlife among white non-Hispanic Americans in the 21st century. </w:t>
       </w:r>
       <w:r>
@@ -4461,7 +4600,7 @@
         </w:rPr>
         <w:t xml:space="preserve">10. Case A. DA. Mortality and Morbidity in the 21st Century Brookings Papers on Economic Activity,: Brookings Institution Press; 2017 [updated Spring 2017. pp. 397-476]. Available from: </w:t>
       </w:r>
-      <w:hyperlink r:id="rId17" w:history="1">
+      <w:hyperlink r:id="rId21" w:history="1">
         <w:r>
           <w:rPr>
             <w:rStyle w:val="Hyperlink"/>
@@ -4491,7 +4630,7 @@
         </w:rPr>
         <w:t xml:space="preserve">11. Office for National Statistics. Changing trends in mortality: an international comparison: 2000 to 2016 2018 [updated 7 August 2018; cited 2018 11 August]. Available from: </w:t>
       </w:r>
-      <w:hyperlink r:id="rId18" w:history="1">
+      <w:hyperlink r:id="rId22" w:history="1">
         <w:r>
           <w:rPr>
             <w:rStyle w:val="Hyperlink"/>
@@ -4521,7 +4660,7 @@
         </w:rPr>
         <w:t xml:space="preserve">12. National Police Agency of Japan. Police Countermeasures and Damage Situation associated with 2011Tohoku district - off the Pacific Ocean Earthquake 2019 [updated 10 December 2019; cited 2020 13 February]. Available from: </w:t>
       </w:r>
-      <w:hyperlink r:id="rId19" w:history="1">
+      <w:hyperlink r:id="rId23" w:history="1">
         <w:r>
           <w:rPr>
             <w:rStyle w:val="Hyperlink"/>
@@ -4620,7 +4759,7 @@
         </w:rPr>
         <w:t xml:space="preserve"> 2009;374(9696):1196-208. doi: </w:t>
       </w:r>
-      <w:hyperlink r:id="rId20" w:history="1">
+      <w:hyperlink r:id="rId24" w:history="1">
         <w:r>
           <w:rPr>
             <w:rStyle w:val="Hyperlink"/>
@@ -4672,7 +4811,7 @@
         </w:rPr>
         <w:t xml:space="preserve">17. Human Mortality Database. Overview 2020 [cited 2020 11 August]. Available from: </w:t>
       </w:r>
-      <w:hyperlink r:id="rId21" w:history="1">
+      <w:hyperlink r:id="rId25" w:history="1">
         <w:r>
           <w:rPr>
             <w:rStyle w:val="Hyperlink"/>
@@ -4778,11 +4917,11 @@
       </w:r>
     </w:p>
     <w:sectPr>
-      <w:headerReference w:type="even" r:id="rId22"/>
-      <w:headerReference w:type="default" r:id="rId23"/>
-      <w:footerReference w:type="even" r:id="rId24"/>
-      <w:footerReference w:type="default" r:id="rId25"/>
-      <w:footerReference w:type="first" r:id="rId26"/>
+      <w:headerReference w:type="even" r:id="rId26"/>
+      <w:headerReference w:type="default" r:id="rId27"/>
+      <w:footerReference w:type="even" r:id="rId28"/>
+      <w:footerReference w:type="default" r:id="rId29"/>
+      <w:footerReference w:type="first" r:id="rId30"/>
       <w:pgSz w:w="11900" w:h="16840"/>
       <w:pgMar w:top="1440" w:right="1440" w:bottom="1440" w:left="1440" w:header="708" w:footer="708" w:gutter="0"/>
       <w:cols w:space="708"/>
@@ -4790,6 +4929,206 @@
     </w:sectPr>
   </w:body>
 </w:document>
+</file>
+
+<file path=word/comments.xml><?xml version="1.0" encoding="utf-8"?>
+<w:comments xmlns:wpc="http://schemas.microsoft.com/office/word/2010/wordprocessingCanvas" xmlns:cx="http://schemas.microsoft.com/office/drawing/2014/chartex" xmlns:cx1="http://schemas.microsoft.com/office/drawing/2015/9/8/chartex" xmlns:cx2="http://schemas.microsoft.com/office/drawing/2015/10/21/chartex" xmlns:cx3="http://schemas.microsoft.com/office/drawing/2016/5/9/chartex" xmlns:cx4="http://schemas.microsoft.com/office/drawing/2016/5/10/chartex" xmlns:cx5="http://schemas.microsoft.com/office/drawing/2016/5/11/chartex" xmlns:cx6="http://schemas.microsoft.com/office/drawing/2016/5/12/chartex" xmlns:cx7="http://schemas.microsoft.com/office/drawing/2016/5/13/chartex" xmlns:cx8="http://schemas.microsoft.com/office/drawing/2016/5/14/chartex" xmlns:mc="http://schemas.openxmlformats.org/markup-compatibility/2006" xmlns:aink="http://schemas.microsoft.com/office/drawing/2016/ink" xmlns:am3d="http://schemas.microsoft.com/office/drawing/2017/model3d" xmlns:o="urn:schemas-microsoft-com:office:office" xmlns:r="http://schemas.openxmlformats.org/officeDocument/2006/relationships" xmlns:m="http://schemas.openxmlformats.org/officeDocument/2006/math" xmlns:v="urn:schemas-microsoft-com:vml" xmlns:wp14="http://schemas.microsoft.com/office/word/2010/wordprocessingDrawing" xmlns:wp="http://schemas.openxmlformats.org/drawingml/2006/wordprocessingDrawing" xmlns:w10="urn:schemas-microsoft-com:office:word" xmlns:w="http://schemas.openxmlformats.org/wordprocessingml/2006/main" xmlns:w14="http://schemas.microsoft.com/office/word/2010/wordml" xmlns:w15="http://schemas.microsoft.com/office/word/2012/wordml" xmlns:w16cex="http://schemas.microsoft.com/office/word/2018/wordml/cex" xmlns:w16cid="http://schemas.microsoft.com/office/word/2016/wordml/cid" xmlns:w16="http://schemas.microsoft.com/office/word/2018/wordml" xmlns:w16se="http://schemas.microsoft.com/office/word/2015/wordml/symex" xmlns:wpg="http://schemas.microsoft.com/office/word/2010/wordprocessingGroup" xmlns:wpi="http://schemas.microsoft.com/office/word/2010/wordprocessingInk" xmlns:wne="http://schemas.microsoft.com/office/word/2006/wordml" xmlns:wps="http://schemas.microsoft.com/office/word/2010/wordprocessingShape" mc:Ignorable="w14 w15 w16se w16cid w16 w16cex wp14">
+  <w:comment w:id="4" w:author="MINTON, Jon (NHS HEALTH SCOTLAND)" w:date="2020-08-23T15:12:00Z" w:initials="MJ(HS">
+    <w:p>
+      <w:pPr>
+        <w:pStyle w:val="CommentText"/>
+      </w:pPr>
+      <w:r>
+        <w:rPr>
+          <w:rStyle w:val="CommentReference"/>
+        </w:rPr>
+        <w:annotationRef/>
+      </w:r>
+      <w:r>
+        <w:t>Suggest referencing this:</w:t>
+      </w:r>
+      <w:r>
+        <w:br/>
+      </w:r>
+      <w:hyperlink r:id="rId1" w:history="1">
+        <w:r>
+          <w:rPr>
+            <w:rStyle w:val="Hyperlink"/>
+          </w:rPr>
+          <w:t>https://www.medrxiv.org/content/10.1101/2020.07.16.20155077v1</w:t>
+        </w:r>
+      </w:hyperlink>
+      <w:r>
+        <w:br/>
+      </w:r>
+      <w:r>
+        <w:br/>
+        <w:t xml:space="preserve">In England &amp; Wales, both life expectancy and lifespan variation fell, the former by over a year, but assuming no within-year mortality displacement (an assumption looking increasingly likely) </w:t>
+      </w:r>
+    </w:p>
+  </w:comment>
+  <w:comment w:id="8" w:author="MINTON, Jon (NHS HEALTH SCOTLAND)" w:date="2020-08-23T15:20:00Z" w:initials="MJ(HS">
+    <w:p>
+      <w:pPr>
+        <w:pStyle w:val="CommentText"/>
+      </w:pPr>
+      <w:r>
+        <w:rPr>
+          <w:rStyle w:val="CommentReference"/>
+        </w:rPr>
+        <w:annotationRef/>
+      </w:r>
+      <w:proofErr w:type="gramStart"/>
+      <w:r>
+        <w:t>I’m</w:t>
+      </w:r>
+      <w:proofErr w:type="gramEnd"/>
+      <w:r>
+        <w:t xml:space="preserve"> happy to rerun and check just before submitting. For text suggest something like “until the latest available year (2017 or later)” to indicate the minimum maximum…</w:t>
+      </w:r>
+    </w:p>
+  </w:comment>
+  <w:comment w:id="9" w:author="MINTON, Jon (NHS HEALTH SCOTLAND)" w:date="2020-08-23T15:22:00Z" w:initials="MJ(HS">
+    <w:p>
+      <w:pPr>
+        <w:pStyle w:val="CommentText"/>
+      </w:pPr>
+      <w:r>
+        <w:rPr>
+          <w:rStyle w:val="CommentReference"/>
+        </w:rPr>
+        <w:annotationRef/>
+      </w:r>
+      <w:r>
+        <w:t xml:space="preserve">I </w:t>
+      </w:r>
+      <w:proofErr w:type="gramStart"/>
+      <w:r>
+        <w:t>don’t</w:t>
+      </w:r>
+      <w:proofErr w:type="gramEnd"/>
+      <w:r>
+        <w:t xml:space="preserve"> think needed. But highlight code on </w:t>
+      </w:r>
+      <w:proofErr w:type="spellStart"/>
+      <w:r>
+        <w:t>github</w:t>
+      </w:r>
+      <w:proofErr w:type="spellEnd"/>
+      <w:r>
+        <w:t>.</w:t>
+      </w:r>
+    </w:p>
+  </w:comment>
+  <w:comment w:id="11" w:author="MINTON, Jon (NHS HEALTH SCOTLAND)" w:date="2020-08-23T15:24:00Z" w:initials="MJ(HS">
+    <w:p>
+      <w:pPr>
+        <w:pStyle w:val="CommentText"/>
+      </w:pPr>
+      <w:r>
+        <w:rPr>
+          <w:rStyle w:val="CommentReference"/>
+        </w:rPr>
+        <w:annotationRef/>
+      </w:r>
+      <w:r>
+        <w:t>Should I use different line types as well as colour here, as with figure 1?</w:t>
+      </w:r>
+    </w:p>
+  </w:comment>
+  <w:comment w:id="12" w:author="MINTON, Jon (NHS HEALTH SCOTLAND)" w:date="2020-08-23T15:25:00Z" w:initials="MJ(HS">
+    <w:p>
+      <w:pPr>
+        <w:pStyle w:val="CommentText"/>
+      </w:pPr>
+      <w:r>
+        <w:rPr>
+          <w:rStyle w:val="CommentReference"/>
+        </w:rPr>
+        <w:annotationRef/>
+      </w:r>
+      <w:r>
+        <w:t>Should I use different line types as well as colour as with figure 1?</w:t>
+      </w:r>
+    </w:p>
+  </w:comment>
+  <w:comment w:id="13" w:author="MINTON, Jon (NHS HEALTH SCOTLAND)" w:date="2020-08-23T15:26:00Z" w:initials="MJ(HS">
+    <w:p>
+      <w:pPr>
+        <w:pStyle w:val="CommentText"/>
+      </w:pPr>
+      <w:r>
+        <w:rPr>
+          <w:rStyle w:val="CommentReference"/>
+        </w:rPr>
+        <w:annotationRef/>
+      </w:r>
+      <w:r>
+        <w:t>Has this term been introduced previously?</w:t>
+      </w:r>
+    </w:p>
+  </w:comment>
+  <w:comment w:id="15" w:author="MINTON, Jon (NHS HEALTH SCOTLAND)" w:date="2020-08-23T15:32:00Z" w:initials="MJ(HS">
+    <w:p>
+      <w:pPr>
+        <w:pStyle w:val="CommentText"/>
+      </w:pPr>
+      <w:r>
+        <w:rPr>
+          <w:rStyle w:val="CommentReference"/>
+        </w:rPr>
+        <w:annotationRef/>
+      </w:r>
+      <w:r>
+        <w:t xml:space="preserve">Alyson – </w:t>
+      </w:r>
+      <w:proofErr w:type="gramStart"/>
+      <w:r>
+        <w:t>definitely need</w:t>
+      </w:r>
+      <w:proofErr w:type="gramEnd"/>
+      <w:r>
+        <w:t xml:space="preserve"> to acknowledge her! </w:t>
+      </w:r>
+    </w:p>
+  </w:comment>
+</w:comments>
+</file>
+
+<file path=word/commentsExtended.xml><?xml version="1.0" encoding="utf-8"?>
+<w15:commentsEx xmlns:wpc="http://schemas.microsoft.com/office/word/2010/wordprocessingCanvas" xmlns:cx="http://schemas.microsoft.com/office/drawing/2014/chartex" xmlns:cx1="http://schemas.microsoft.com/office/drawing/2015/9/8/chartex" xmlns:cx2="http://schemas.microsoft.com/office/drawing/2015/10/21/chartex" xmlns:cx3="http://schemas.microsoft.com/office/drawing/2016/5/9/chartex" xmlns:cx4="http://schemas.microsoft.com/office/drawing/2016/5/10/chartex" xmlns:cx5="http://schemas.microsoft.com/office/drawing/2016/5/11/chartex" xmlns:cx6="http://schemas.microsoft.com/office/drawing/2016/5/12/chartex" xmlns:cx7="http://schemas.microsoft.com/office/drawing/2016/5/13/chartex" xmlns:cx8="http://schemas.microsoft.com/office/drawing/2016/5/14/chartex" xmlns:mc="http://schemas.openxmlformats.org/markup-compatibility/2006" xmlns:aink="http://schemas.microsoft.com/office/drawing/2016/ink" xmlns:am3d="http://schemas.microsoft.com/office/drawing/2017/model3d" xmlns:o="urn:schemas-microsoft-com:office:office" xmlns:r="http://schemas.openxmlformats.org/officeDocument/2006/relationships" xmlns:m="http://schemas.openxmlformats.org/officeDocument/2006/math" xmlns:v="urn:schemas-microsoft-com:vml" xmlns:wp14="http://schemas.microsoft.com/office/word/2010/wordprocessingDrawing" xmlns:wp="http://schemas.openxmlformats.org/drawingml/2006/wordprocessingDrawing" xmlns:w10="urn:schemas-microsoft-com:office:word" xmlns:w="http://schemas.openxmlformats.org/wordprocessingml/2006/main" xmlns:w14="http://schemas.microsoft.com/office/word/2010/wordml" xmlns:w15="http://schemas.microsoft.com/office/word/2012/wordml" xmlns:w16cex="http://schemas.microsoft.com/office/word/2018/wordml/cex" xmlns:w16cid="http://schemas.microsoft.com/office/word/2016/wordml/cid" xmlns:w16="http://schemas.microsoft.com/office/word/2018/wordml" xmlns:w16se="http://schemas.microsoft.com/office/word/2015/wordml/symex" xmlns:wpg="http://schemas.microsoft.com/office/word/2010/wordprocessingGroup" xmlns:wpi="http://schemas.microsoft.com/office/word/2010/wordprocessingInk" xmlns:wne="http://schemas.microsoft.com/office/word/2006/wordml" xmlns:wps="http://schemas.microsoft.com/office/word/2010/wordprocessingShape" mc:Ignorable="w14 w15 w16se w16cid w16 w16cex wp14">
+  <w15:commentEx w15:paraId="47ED564E" w15:done="0"/>
+  <w15:commentEx w15:paraId="1E1F3FFC" w15:done="0"/>
+  <w15:commentEx w15:paraId="1ED236FF" w15:done="0"/>
+  <w15:commentEx w15:paraId="023062ED" w15:done="0"/>
+  <w15:commentEx w15:paraId="2351CD0C" w15:done="0"/>
+  <w15:commentEx w15:paraId="2987522B" w15:done="0"/>
+  <w15:commentEx w15:paraId="1D50FACE" w15:done="0"/>
+</w15:commentsEx>
+</file>
+
+<file path=word/commentsExtensible.xml><?xml version="1.0" encoding="utf-8"?>
+<w16cex:commentsExtensible xmlns:wpc="http://schemas.microsoft.com/office/word/2010/wordprocessingCanvas" xmlns:cx="http://schemas.microsoft.com/office/drawing/2014/chartex" xmlns:cx1="http://schemas.microsoft.com/office/drawing/2015/9/8/chartex" xmlns:cx2="http://schemas.microsoft.com/office/drawing/2015/10/21/chartex" xmlns:cx3="http://schemas.microsoft.com/office/drawing/2016/5/9/chartex" xmlns:cx4="http://schemas.microsoft.com/office/drawing/2016/5/10/chartex" xmlns:cx5="http://schemas.microsoft.com/office/drawing/2016/5/11/chartex" xmlns:cx6="http://schemas.microsoft.com/office/drawing/2016/5/12/chartex" xmlns:cx7="http://schemas.microsoft.com/office/drawing/2016/5/13/chartex" xmlns:cx8="http://schemas.microsoft.com/office/drawing/2016/5/14/chartex" xmlns:mc="http://schemas.openxmlformats.org/markup-compatibility/2006" xmlns:aink="http://schemas.microsoft.com/office/drawing/2016/ink" xmlns:am3d="http://schemas.microsoft.com/office/drawing/2017/model3d" xmlns:o="urn:schemas-microsoft-com:office:office" xmlns:r="http://schemas.openxmlformats.org/officeDocument/2006/relationships" xmlns:m="http://schemas.openxmlformats.org/officeDocument/2006/math" xmlns:v="urn:schemas-microsoft-com:vml" xmlns:wp14="http://schemas.microsoft.com/office/word/2010/wordprocessingDrawing" xmlns:wp="http://schemas.openxmlformats.org/drawingml/2006/wordprocessingDrawing" xmlns:w10="urn:schemas-microsoft-com:office:word" xmlns:w="http://schemas.openxmlformats.org/wordprocessingml/2006/main" xmlns:w14="http://schemas.microsoft.com/office/word/2010/wordml" xmlns:w15="http://schemas.microsoft.com/office/word/2012/wordml" xmlns:w16cex="http://schemas.microsoft.com/office/word/2018/wordml/cex" xmlns:w16cid="http://schemas.microsoft.com/office/word/2016/wordml/cid" xmlns:w16="http://schemas.microsoft.com/office/word/2018/wordml" xmlns:w16se="http://schemas.microsoft.com/office/word/2015/wordml/symex" xmlns:wpg="http://schemas.microsoft.com/office/word/2010/wordprocessingGroup" xmlns:wpi="http://schemas.microsoft.com/office/word/2010/wordprocessingInk" xmlns:wne="http://schemas.microsoft.com/office/word/2006/wordml" xmlns:wps="http://schemas.microsoft.com/office/word/2010/wordprocessingShape" mc:Ignorable="w14 w15 w16se w16cid w16 w16cex wp14">
+  <w16cex:commentExtensible w16cex:durableId="22ED05DA" w16cex:dateUtc="2020-08-23T14:12:00Z"/>
+  <w16cex:commentExtensible w16cex:durableId="22ED07BB" w16cex:dateUtc="2020-08-23T14:20:00Z"/>
+  <w16cex:commentExtensible w16cex:durableId="22ED082A" w16cex:dateUtc="2020-08-23T14:22:00Z"/>
+  <w16cex:commentExtensible w16cex:durableId="22ED08BC" w16cex:dateUtc="2020-08-23T14:24:00Z"/>
+  <w16cex:commentExtensible w16cex:durableId="22ED08D7" w16cex:dateUtc="2020-08-23T14:25:00Z"/>
+  <w16cex:commentExtensible w16cex:durableId="22ED092C" w16cex:dateUtc="2020-08-23T14:26:00Z"/>
+  <w16cex:commentExtensible w16cex:durableId="22ED0A79" w16cex:dateUtc="2020-08-23T14:32:00Z"/>
+</w16cex:commentsExtensible>
+</file>
+
+<file path=word/commentsIds.xml><?xml version="1.0" encoding="utf-8"?>
+<w16cid:commentsIds xmlns:wpc="http://schemas.microsoft.com/office/word/2010/wordprocessingCanvas" xmlns:cx="http://schemas.microsoft.com/office/drawing/2014/chartex" xmlns:cx1="http://schemas.microsoft.com/office/drawing/2015/9/8/chartex" xmlns:cx2="http://schemas.microsoft.com/office/drawing/2015/10/21/chartex" xmlns:cx3="http://schemas.microsoft.com/office/drawing/2016/5/9/chartex" xmlns:cx4="http://schemas.microsoft.com/office/drawing/2016/5/10/chartex" xmlns:cx5="http://schemas.microsoft.com/office/drawing/2016/5/11/chartex" xmlns:cx6="http://schemas.microsoft.com/office/drawing/2016/5/12/chartex" xmlns:cx7="http://schemas.microsoft.com/office/drawing/2016/5/13/chartex" xmlns:cx8="http://schemas.microsoft.com/office/drawing/2016/5/14/chartex" xmlns:mc="http://schemas.openxmlformats.org/markup-compatibility/2006" xmlns:aink="http://schemas.microsoft.com/office/drawing/2016/ink" xmlns:am3d="http://schemas.microsoft.com/office/drawing/2017/model3d" xmlns:o="urn:schemas-microsoft-com:office:office" xmlns:r="http://schemas.openxmlformats.org/officeDocument/2006/relationships" xmlns:m="http://schemas.openxmlformats.org/officeDocument/2006/math" xmlns:v="urn:schemas-microsoft-com:vml" xmlns:wp14="http://schemas.microsoft.com/office/word/2010/wordprocessingDrawing" xmlns:wp="http://schemas.openxmlformats.org/drawingml/2006/wordprocessingDrawing" xmlns:w10="urn:schemas-microsoft-com:office:word" xmlns:w="http://schemas.openxmlformats.org/wordprocessingml/2006/main" xmlns:w14="http://schemas.microsoft.com/office/word/2010/wordml" xmlns:w15="http://schemas.microsoft.com/office/word/2012/wordml" xmlns:w16cex="http://schemas.microsoft.com/office/word/2018/wordml/cex" xmlns:w16cid="http://schemas.microsoft.com/office/word/2016/wordml/cid" xmlns:w16="http://schemas.microsoft.com/office/word/2018/wordml" xmlns:w16se="http://schemas.microsoft.com/office/word/2015/wordml/symex" xmlns:wpg="http://schemas.microsoft.com/office/word/2010/wordprocessingGroup" xmlns:wpi="http://schemas.microsoft.com/office/word/2010/wordprocessingInk" xmlns:wne="http://schemas.microsoft.com/office/word/2006/wordml" xmlns:wps="http://schemas.microsoft.com/office/word/2010/wordprocessingShape" mc:Ignorable="w14 w15 w16se w16cid w16 w16cex wp14">
+  <w16cid:commentId w16cid:paraId="47ED564E" w16cid:durableId="22ED05DA"/>
+  <w16cid:commentId w16cid:paraId="1E1F3FFC" w16cid:durableId="22ED07BB"/>
+  <w16cid:commentId w16cid:paraId="1ED236FF" w16cid:durableId="22ED082A"/>
+  <w16cid:commentId w16cid:paraId="023062ED" w16cid:durableId="22ED08BC"/>
+  <w16cid:commentId w16cid:paraId="2351CD0C" w16cid:durableId="22ED08D7"/>
+  <w16cid:commentId w16cid:paraId="2987522B" w16cid:durableId="22ED092C"/>
+  <w16cid:commentId w16cid:paraId="1D50FACE" w16cid:durableId="22ED0A79"/>
+</w16cid:commentsIds>
 </file>
 
 <file path=word/endnotes.xml><?xml version="1.0" encoding="utf-8"?>
@@ -6413,6 +6752,14 @@
     <w:abstractNumId w:val="3"/>
   </w:num>
 </w:numbering>
+</file>
+
+<file path=word/people.xml><?xml version="1.0" encoding="utf-8"?>
+<w15:people xmlns:wpc="http://schemas.microsoft.com/office/word/2010/wordprocessingCanvas" xmlns:cx="http://schemas.microsoft.com/office/drawing/2014/chartex" xmlns:cx1="http://schemas.microsoft.com/office/drawing/2015/9/8/chartex" xmlns:cx2="http://schemas.microsoft.com/office/drawing/2015/10/21/chartex" xmlns:cx3="http://schemas.microsoft.com/office/drawing/2016/5/9/chartex" xmlns:cx4="http://schemas.microsoft.com/office/drawing/2016/5/10/chartex" xmlns:cx5="http://schemas.microsoft.com/office/drawing/2016/5/11/chartex" xmlns:cx6="http://schemas.microsoft.com/office/drawing/2016/5/12/chartex" xmlns:cx7="http://schemas.microsoft.com/office/drawing/2016/5/13/chartex" xmlns:cx8="http://schemas.microsoft.com/office/drawing/2016/5/14/chartex" xmlns:mc="http://schemas.openxmlformats.org/markup-compatibility/2006" xmlns:aink="http://schemas.microsoft.com/office/drawing/2016/ink" xmlns:am3d="http://schemas.microsoft.com/office/drawing/2017/model3d" xmlns:o="urn:schemas-microsoft-com:office:office" xmlns:r="http://schemas.openxmlformats.org/officeDocument/2006/relationships" xmlns:m="http://schemas.openxmlformats.org/officeDocument/2006/math" xmlns:v="urn:schemas-microsoft-com:vml" xmlns:wp14="http://schemas.microsoft.com/office/word/2010/wordprocessingDrawing" xmlns:wp="http://schemas.openxmlformats.org/drawingml/2006/wordprocessingDrawing" xmlns:w10="urn:schemas-microsoft-com:office:word" xmlns:w="http://schemas.openxmlformats.org/wordprocessingml/2006/main" xmlns:w14="http://schemas.microsoft.com/office/word/2010/wordml" xmlns:w15="http://schemas.microsoft.com/office/word/2012/wordml" xmlns:w16cex="http://schemas.microsoft.com/office/word/2018/wordml/cex" xmlns:w16cid="http://schemas.microsoft.com/office/word/2016/wordml/cid" xmlns:w16="http://schemas.microsoft.com/office/word/2018/wordml" xmlns:w16se="http://schemas.microsoft.com/office/word/2015/wordml/symex" xmlns:wpg="http://schemas.microsoft.com/office/word/2010/wordprocessingGroup" xmlns:wpi="http://schemas.microsoft.com/office/word/2010/wordprocessingInk" xmlns:wne="http://schemas.microsoft.com/office/word/2006/wordml" xmlns:wps="http://schemas.microsoft.com/office/word/2010/wordprocessingShape" mc:Ignorable="w14 w15 w16se w16cid w16 w16cex wp14">
+  <w15:person w15:author="MINTON, Jon (NHS HEALTH SCOTLAND)">
+    <w15:presenceInfo w15:providerId="None" w15:userId="MINTON, Jon (NHS HEALTH SCOTLAND)"/>
+  </w15:person>
+</w15:people>
 </file>
 
 <file path=word/styles.xml><?xml version="1.0" encoding="utf-8"?>
@@ -6863,6 +7210,7 @@
   <w:style w:type="character" w:default="1" w:styleId="DefaultParagraphFont">
     <w:name w:val="Default Paragraph Font"/>
     <w:uiPriority w:val="1"/>
+    <w:semiHidden/>
     <w:unhideWhenUsed/>
   </w:style>
   <w:style w:type="table" w:default="1" w:styleId="TableNormal">

</xml_diff>